<commit_message>
Added info to the proposal.
</commit_message>
<xml_diff>
--- a/Project Proposal.docx
+++ b/Project Proposal.docx
@@ -69,12 +69,7 @@
       </w:pPr>
       <w:r>
         <w:tab/>
-      </w:r>
-      <w:r>
-        <w:t>In the world there are many people who have tasted different wines through their lives. If they do not have a record of which wine they have tasted, it will be difficult for them to give a good wine review. This can be a problem to the people who sell wine</w:t>
-      </w:r>
-      <w:r>
-        <w:t xml:space="preserve">s. </w:t>
+        <w:t xml:space="preserve">In the world there are many people who have tasted different wines through their lives. If they do not have a record of which wine they have tasted, it will be difficult for them to give a good wine review. This can be a problem to the people who sell wines. </w:t>
       </w:r>
     </w:p>
     <w:p>
@@ -102,10 +97,7 @@
         <w:ind w:hanging="360"/>
       </w:pPr>
       <w:r>
-        <w:t xml:space="preserve">       People who have tasted different wines can have the problem where they do not have their collection of wines in one place. It will be difficult for them to look for a specific wine, not knowing the quantity that they have or gi</w:t>
-      </w:r>
-      <w:r>
-        <w:t xml:space="preserve">ven a review. The benefits are that the client can manage all their wines in one place. The client can be anyone who has tasted wines. Also, it can be useful for stores who sell wines.  </w:t>
+        <w:t xml:space="preserve">       People who have tasted different wines can have the problem where they do not have their collection of wines in one place. It will be difficult for them to look for a specific wine, not knowing the quantity that they have or given a review. The benefits are that the client can manage all their wines in one place. The client can be anyone who has tasted wines. Also, it can be useful for stores who sell wines.  </w:t>
       </w:r>
     </w:p>
     <w:p>
@@ -133,13 +125,7 @@
         <w:ind w:hanging="360"/>
       </w:pPr>
       <w:r>
-        <w:t xml:space="preserve">      The solution is to create a web applicatio</w:t>
-      </w:r>
-      <w:r>
-        <w:t>n where the clients can manage all their wines in one place. The benefits of this solution are that the clients will know exactly which wine they have tasted, share a specific wine with other client, and the management of the virtual wine cellar through th</w:t>
-      </w:r>
-      <w:r>
-        <w:t xml:space="preserve">e web app by adding, editing, or deleting a wine. The web application can make money through a subscription. </w:t>
+        <w:t xml:space="preserve">      The solution is to create a web application where the clients can manage all their wines in one place. The benefits of this solution are that the clients will know exactly which wine they have tasted, share a specific wine with other client, and the management of the virtual wine cellar through the web app by adding, editing, or deleting a wine. The web application can make money through a subscription. </w:t>
       </w:r>
     </w:p>
     <w:p>
@@ -175,10 +161,7 @@
         <w:jc w:val="center"/>
       </w:pPr>
       <w:r>
-        <w:t>T</w:t>
-      </w:r>
-      <w:r>
-        <w:t>he initial page where the users can look for information about the web application</w:t>
+        <w:t>The initial page where the users can look for information about the web application</w:t>
       </w:r>
       <w:r>
         <w:t>.</w:t>
@@ -602,8 +585,6 @@
           </wp:inline>
         </w:drawing>
       </w:r>
-      <w:bookmarkStart w:id="1" w:name="_GoBack"/>
-      <w:bookmarkEnd w:id="1"/>
     </w:p>
     <w:p>
       <w:pPr>
@@ -1128,6 +1109,522 @@
         <w:t>Acceptance tests</w:t>
       </w:r>
     </w:p>
+    <w:p>
+      <w:pPr>
+        <w:pStyle w:val="Heading1"/>
+        <w:numPr>
+          <w:ilvl w:val="0"/>
+          <w:numId w:val="2"/>
+        </w:numPr>
+        <w:rPr>
+          <w:color w:val="000000"/>
+        </w:rPr>
+      </w:pPr>
+      <w:r>
+        <w:rPr>
+          <w:b/>
+          <w:color w:val="000000"/>
+        </w:rPr>
+        <w:lastRenderedPageBreak/>
+        <w:t>Deliverable Progress</w:t>
+      </w:r>
+    </w:p>
+    <w:p>
+      <w:pPr>
+        <w:numPr>
+          <w:ilvl w:val="0"/>
+          <w:numId w:val="1"/>
+        </w:numPr>
+        <w:pBdr>
+          <w:top w:val="nil"/>
+          <w:left w:val="nil"/>
+          <w:bottom w:val="nil"/>
+          <w:right w:val="nil"/>
+          <w:between w:val="nil"/>
+        </w:pBdr>
+      </w:pPr>
+      <w:r>
+        <w:t xml:space="preserve">First </w:t>
+      </w:r>
+      <w:r>
+        <w:t xml:space="preserve">Deliverable </w:t>
+      </w:r>
+      <w:r>
+        <w:t xml:space="preserve"> </w:t>
+      </w:r>
+    </w:p>
+    <w:p>
+      <w:pPr>
+        <w:pStyle w:val="ListParagraph"/>
+        <w:numPr>
+          <w:ilvl w:val="0"/>
+          <w:numId w:val="3"/>
+        </w:numPr>
+        <w:pBdr>
+          <w:top w:val="nil"/>
+          <w:left w:val="nil"/>
+          <w:bottom w:val="nil"/>
+          <w:right w:val="nil"/>
+          <w:between w:val="nil"/>
+        </w:pBdr>
+      </w:pPr>
+      <w:r>
+        <w:t>Deadline – March 1</w:t>
+      </w:r>
+      <w:r>
+        <w:t>4</w:t>
+      </w:r>
+      <w:r>
+        <w:t>, 2019</w:t>
+      </w:r>
+    </w:p>
+    <w:p>
+      <w:pPr>
+        <w:pStyle w:val="ListParagraph"/>
+        <w:numPr>
+          <w:ilvl w:val="0"/>
+          <w:numId w:val="3"/>
+        </w:numPr>
+        <w:pBdr>
+          <w:top w:val="nil"/>
+          <w:left w:val="nil"/>
+          <w:bottom w:val="nil"/>
+          <w:right w:val="nil"/>
+          <w:between w:val="nil"/>
+        </w:pBdr>
+      </w:pPr>
+      <w:r>
+        <w:t>Working software</w:t>
+      </w:r>
+      <w:r>
+        <w:t xml:space="preserve">: </w:t>
+      </w:r>
+    </w:p>
+    <w:p>
+      <w:pPr>
+        <w:pStyle w:val="ListParagraph"/>
+        <w:numPr>
+          <w:ilvl w:val="0"/>
+          <w:numId w:val="5"/>
+        </w:numPr>
+        <w:pBdr>
+          <w:top w:val="nil"/>
+          <w:left w:val="nil"/>
+          <w:bottom w:val="nil"/>
+          <w:right w:val="nil"/>
+          <w:between w:val="nil"/>
+        </w:pBdr>
+      </w:pPr>
+      <w:r>
+        <w:t>Frontend using JavaScript, HTML, CSS and React framework.</w:t>
+      </w:r>
+    </w:p>
+    <w:p>
+      <w:pPr>
+        <w:pStyle w:val="ListParagraph"/>
+        <w:numPr>
+          <w:ilvl w:val="0"/>
+          <w:numId w:val="5"/>
+        </w:numPr>
+        <w:pBdr>
+          <w:top w:val="nil"/>
+          <w:left w:val="nil"/>
+          <w:bottom w:val="nil"/>
+          <w:right w:val="nil"/>
+          <w:between w:val="nil"/>
+        </w:pBdr>
+      </w:pPr>
+      <w:r>
+        <w:t xml:space="preserve">Base for the home page. </w:t>
+      </w:r>
+    </w:p>
+    <w:p>
+      <w:pPr>
+        <w:pStyle w:val="ListParagraph"/>
+        <w:numPr>
+          <w:ilvl w:val="0"/>
+          <w:numId w:val="5"/>
+        </w:numPr>
+        <w:pBdr>
+          <w:top w:val="nil"/>
+          <w:left w:val="nil"/>
+          <w:bottom w:val="nil"/>
+          <w:right w:val="nil"/>
+          <w:between w:val="nil"/>
+        </w:pBdr>
+      </w:pPr>
+      <w:r>
+        <w:t xml:space="preserve">Navigation bar with login and register links. </w:t>
+      </w:r>
+    </w:p>
+    <w:p>
+      <w:pPr>
+        <w:pStyle w:val="ListParagraph"/>
+        <w:numPr>
+          <w:ilvl w:val="0"/>
+          <w:numId w:val="5"/>
+        </w:numPr>
+        <w:pBdr>
+          <w:top w:val="nil"/>
+          <w:left w:val="nil"/>
+          <w:bottom w:val="nil"/>
+          <w:right w:val="nil"/>
+          <w:between w:val="nil"/>
+        </w:pBdr>
+      </w:pPr>
+      <w:r>
+        <w:t xml:space="preserve">Login page and register page working for one user. </w:t>
+      </w:r>
+    </w:p>
+    <w:p>
+      <w:pPr>
+        <w:pStyle w:val="ListParagraph"/>
+        <w:numPr>
+          <w:ilvl w:val="0"/>
+          <w:numId w:val="5"/>
+        </w:numPr>
+        <w:pBdr>
+          <w:top w:val="nil"/>
+          <w:left w:val="nil"/>
+          <w:bottom w:val="nil"/>
+          <w:right w:val="nil"/>
+          <w:between w:val="nil"/>
+        </w:pBdr>
+      </w:pPr>
+      <w:r>
+        <w:t>Base of cellar page indicating that the register and login was successfully.</w:t>
+      </w:r>
+    </w:p>
+    <w:p>
+      <w:pPr>
+        <w:pStyle w:val="ListParagraph"/>
+        <w:numPr>
+          <w:ilvl w:val="0"/>
+          <w:numId w:val="5"/>
+        </w:numPr>
+        <w:pBdr>
+          <w:top w:val="nil"/>
+          <w:left w:val="nil"/>
+          <w:bottom w:val="nil"/>
+          <w:right w:val="nil"/>
+          <w:between w:val="nil"/>
+        </w:pBdr>
+      </w:pPr>
+      <w:r>
+        <w:t xml:space="preserve">Unit tests for </w:t>
+      </w:r>
+      <w:r>
+        <w:t xml:space="preserve">the frontend. </w:t>
+      </w:r>
+      <w:r>
+        <w:t xml:space="preserve"> </w:t>
+      </w:r>
+    </w:p>
+    <w:p>
+      <w:pPr>
+        <w:numPr>
+          <w:ilvl w:val="0"/>
+          <w:numId w:val="1"/>
+        </w:numPr>
+        <w:pBdr>
+          <w:top w:val="nil"/>
+          <w:left w:val="nil"/>
+          <w:bottom w:val="nil"/>
+          <w:right w:val="nil"/>
+          <w:between w:val="nil"/>
+        </w:pBdr>
+      </w:pPr>
+      <w:r>
+        <w:t xml:space="preserve">Second </w:t>
+      </w:r>
+      <w:r>
+        <w:t xml:space="preserve">Deliverable </w:t>
+      </w:r>
+    </w:p>
+    <w:p>
+      <w:pPr>
+        <w:pStyle w:val="ListParagraph"/>
+        <w:numPr>
+          <w:ilvl w:val="0"/>
+          <w:numId w:val="3"/>
+        </w:numPr>
+        <w:pBdr>
+          <w:top w:val="nil"/>
+          <w:left w:val="nil"/>
+          <w:bottom w:val="nil"/>
+          <w:right w:val="nil"/>
+          <w:between w:val="nil"/>
+        </w:pBdr>
+      </w:pPr>
+      <w:r>
+        <w:t xml:space="preserve">Deadline – </w:t>
+      </w:r>
+      <w:r>
+        <w:t>April 1</w:t>
+      </w:r>
+      <w:r>
+        <w:t>, 2019</w:t>
+      </w:r>
+    </w:p>
+    <w:p>
+      <w:pPr>
+        <w:pStyle w:val="ListParagraph"/>
+        <w:numPr>
+          <w:ilvl w:val="0"/>
+          <w:numId w:val="3"/>
+        </w:numPr>
+        <w:pBdr>
+          <w:top w:val="nil"/>
+          <w:left w:val="nil"/>
+          <w:bottom w:val="nil"/>
+          <w:right w:val="nil"/>
+          <w:between w:val="nil"/>
+        </w:pBdr>
+      </w:pPr>
+      <w:r>
+        <w:t xml:space="preserve">Working </w:t>
+      </w:r>
+      <w:r>
+        <w:t>s</w:t>
+      </w:r>
+      <w:r>
+        <w:t>oftware</w:t>
+      </w:r>
+      <w:r>
+        <w:t>:</w:t>
+      </w:r>
+    </w:p>
+    <w:p>
+      <w:pPr>
+        <w:pStyle w:val="ListParagraph"/>
+        <w:numPr>
+          <w:ilvl w:val="0"/>
+          <w:numId w:val="6"/>
+        </w:numPr>
+        <w:pBdr>
+          <w:top w:val="nil"/>
+          <w:left w:val="nil"/>
+          <w:bottom w:val="nil"/>
+          <w:right w:val="nil"/>
+          <w:between w:val="nil"/>
+        </w:pBdr>
+      </w:pPr>
+      <w:r>
+        <w:t>Backend</w:t>
+      </w:r>
+      <w:r>
+        <w:t xml:space="preserve"> using Python and Flask framework.</w:t>
+      </w:r>
+    </w:p>
+    <w:p>
+      <w:pPr>
+        <w:pStyle w:val="ListParagraph"/>
+        <w:numPr>
+          <w:ilvl w:val="0"/>
+          <w:numId w:val="6"/>
+        </w:numPr>
+        <w:pBdr>
+          <w:top w:val="nil"/>
+          <w:left w:val="nil"/>
+          <w:bottom w:val="nil"/>
+          <w:right w:val="nil"/>
+          <w:between w:val="nil"/>
+        </w:pBdr>
+      </w:pPr>
+      <w:r>
+        <w:t>Database in MySQL.</w:t>
+      </w:r>
+    </w:p>
+    <w:p>
+      <w:pPr>
+        <w:pStyle w:val="ListParagraph"/>
+        <w:numPr>
+          <w:ilvl w:val="0"/>
+          <w:numId w:val="6"/>
+        </w:numPr>
+        <w:pBdr>
+          <w:top w:val="nil"/>
+          <w:left w:val="nil"/>
+          <w:bottom w:val="nil"/>
+          <w:right w:val="nil"/>
+          <w:between w:val="nil"/>
+        </w:pBdr>
+      </w:pPr>
+      <w:r>
+        <w:t xml:space="preserve">Database with one table for store the information of users. </w:t>
+      </w:r>
+    </w:p>
+    <w:p>
+      <w:pPr>
+        <w:pStyle w:val="ListParagraph"/>
+        <w:numPr>
+          <w:ilvl w:val="0"/>
+          <w:numId w:val="6"/>
+        </w:numPr>
+        <w:pBdr>
+          <w:top w:val="nil"/>
+          <w:left w:val="nil"/>
+          <w:bottom w:val="nil"/>
+          <w:right w:val="nil"/>
+          <w:between w:val="nil"/>
+        </w:pBdr>
+      </w:pPr>
+      <w:r>
+        <w:t>Backend with register and login method connected to the database.</w:t>
+      </w:r>
+    </w:p>
+    <w:p>
+      <w:pPr>
+        <w:pStyle w:val="ListParagraph"/>
+        <w:numPr>
+          <w:ilvl w:val="0"/>
+          <w:numId w:val="6"/>
+        </w:numPr>
+        <w:pBdr>
+          <w:top w:val="nil"/>
+          <w:left w:val="nil"/>
+          <w:bottom w:val="nil"/>
+          <w:right w:val="nil"/>
+          <w:between w:val="nil"/>
+        </w:pBdr>
+      </w:pPr>
+      <w:r>
+        <w:t xml:space="preserve">Backend </w:t>
+      </w:r>
+      <w:r>
+        <w:t xml:space="preserve">connected to frontend through Axios framework. </w:t>
+      </w:r>
+    </w:p>
+    <w:p>
+      <w:pPr>
+        <w:pStyle w:val="ListParagraph"/>
+        <w:numPr>
+          <w:ilvl w:val="0"/>
+          <w:numId w:val="6"/>
+        </w:numPr>
+        <w:pBdr>
+          <w:top w:val="nil"/>
+          <w:left w:val="nil"/>
+          <w:bottom w:val="nil"/>
+          <w:right w:val="nil"/>
+          <w:between w:val="nil"/>
+        </w:pBdr>
+      </w:pPr>
+      <w:r>
+        <w:t>The use of Axios to read the inputs from login and register page.</w:t>
+      </w:r>
+    </w:p>
+    <w:p>
+      <w:pPr>
+        <w:pStyle w:val="ListParagraph"/>
+        <w:numPr>
+          <w:ilvl w:val="0"/>
+          <w:numId w:val="6"/>
+        </w:numPr>
+        <w:pBdr>
+          <w:top w:val="nil"/>
+          <w:left w:val="nil"/>
+          <w:bottom w:val="nil"/>
+          <w:right w:val="nil"/>
+          <w:between w:val="nil"/>
+        </w:pBdr>
+      </w:pPr>
+      <w:r>
+        <w:t xml:space="preserve">Base of cellar page showing the user who </w:t>
+      </w:r>
+      <w:r>
+        <w:t>is</w:t>
+      </w:r>
+      <w:bookmarkStart w:id="1" w:name="_GoBack"/>
+      <w:bookmarkEnd w:id="1"/>
+      <w:r>
+        <w:t xml:space="preserve"> logging and a fixed wines list. </w:t>
+      </w:r>
+    </w:p>
+    <w:p>
+      <w:pPr>
+        <w:pStyle w:val="ListParagraph"/>
+        <w:numPr>
+          <w:ilvl w:val="0"/>
+          <w:numId w:val="6"/>
+        </w:numPr>
+        <w:pBdr>
+          <w:top w:val="nil"/>
+          <w:left w:val="nil"/>
+          <w:bottom w:val="nil"/>
+          <w:right w:val="nil"/>
+          <w:between w:val="nil"/>
+        </w:pBdr>
+      </w:pPr>
+      <w:r>
+        <w:t xml:space="preserve">Navigation bar in logging mode have a Logout and Cellar button. </w:t>
+      </w:r>
+    </w:p>
+    <w:p>
+      <w:pPr>
+        <w:numPr>
+          <w:ilvl w:val="0"/>
+          <w:numId w:val="1"/>
+        </w:numPr>
+        <w:pBdr>
+          <w:top w:val="nil"/>
+          <w:left w:val="nil"/>
+          <w:bottom w:val="nil"/>
+          <w:right w:val="nil"/>
+          <w:between w:val="nil"/>
+        </w:pBdr>
+      </w:pPr>
+      <w:r>
+        <w:t xml:space="preserve">Third </w:t>
+      </w:r>
+      <w:r>
+        <w:t xml:space="preserve">Deliverable </w:t>
+      </w:r>
+      <w:r>
+        <w:t xml:space="preserve"> </w:t>
+      </w:r>
+    </w:p>
+    <w:p>
+      <w:pPr>
+        <w:pStyle w:val="ListParagraph"/>
+        <w:numPr>
+          <w:ilvl w:val="0"/>
+          <w:numId w:val="4"/>
+        </w:numPr>
+        <w:pBdr>
+          <w:top w:val="nil"/>
+          <w:left w:val="nil"/>
+          <w:bottom w:val="nil"/>
+          <w:right w:val="nil"/>
+          <w:between w:val="nil"/>
+        </w:pBdr>
+      </w:pPr>
+      <w:r>
+        <w:t xml:space="preserve">Deadline </w:t>
+      </w:r>
+      <w:r>
+        <w:t xml:space="preserve">– TBA </w:t>
+      </w:r>
+    </w:p>
+    <w:p>
+      <w:pPr>
+        <w:pStyle w:val="ListParagraph"/>
+        <w:numPr>
+          <w:ilvl w:val="0"/>
+          <w:numId w:val="4"/>
+        </w:numPr>
+        <w:pBdr>
+          <w:top w:val="nil"/>
+          <w:left w:val="nil"/>
+          <w:bottom w:val="nil"/>
+          <w:right w:val="nil"/>
+          <w:between w:val="nil"/>
+        </w:pBdr>
+      </w:pPr>
+      <w:r>
+        <w:t xml:space="preserve">In Progress </w:t>
+      </w:r>
+    </w:p>
     <w:sectPr>
       <w:pgSz w:w="12240" w:h="15840"/>
       <w:pgMar w:top="1440" w:right="1440" w:bottom="1440" w:left="1440" w:header="720" w:footer="720" w:gutter="0"/>
@@ -1944,7 +2441,7 @@
     </w:rPrDefault>
     <w:pPrDefault/>
   </w:docDefaults>
-  <w:latentStyles w:defLockedState="0" w:defUIPriority="99" w:defSemiHidden="0" w:defUnhideWhenUsed="0" w:defQFormat="0" w:count="375">
+  <w:latentStyles w:defLockedState="0" w:defUIPriority="99" w:defSemiHidden="0" w:defUnhideWhenUsed="0" w:defQFormat="0" w:count="376">
     <w:lsdException w:name="Normal" w:uiPriority="0" w:qFormat="1"/>
     <w:lsdException w:name="heading 1" w:uiPriority="9" w:qFormat="1"/>
     <w:lsdException w:name="heading 2" w:semiHidden="1" w:uiPriority="9" w:unhideWhenUsed="1" w:qFormat="1"/>
@@ -2050,7 +2547,6 @@
     <w:lsdException w:name="HTML Sample" w:semiHidden="1" w:unhideWhenUsed="1"/>
     <w:lsdException w:name="HTML Typewriter" w:semiHidden="1" w:unhideWhenUsed="1"/>
     <w:lsdException w:name="HTML Variable" w:semiHidden="1" w:unhideWhenUsed="1"/>
-    <w:lsdException w:name="Normal Table" w:semiHidden="1" w:unhideWhenUsed="1"/>
     <w:lsdException w:name="annotation subject" w:semiHidden="1" w:unhideWhenUsed="1"/>
     <w:lsdException w:name="No List" w:semiHidden="1" w:unhideWhenUsed="1"/>
     <w:lsdException w:name="Outline List 1" w:semiHidden="1" w:unhideWhenUsed="1"/>
@@ -2097,10 +2593,8 @@
     <w:lsdException w:name="Table Subtle 2" w:semiHidden="1" w:unhideWhenUsed="1"/>
     <w:lsdException w:name="Table Web 1" w:semiHidden="1" w:unhideWhenUsed="1"/>
     <w:lsdException w:name="Table Web 2" w:semiHidden="1" w:unhideWhenUsed="1"/>
-    <w:lsdException w:name="Table Web 3" w:semiHidden="1" w:unhideWhenUsed="1"/>
     <w:lsdException w:name="Balloon Text" w:semiHidden="1" w:unhideWhenUsed="1"/>
     <w:lsdException w:name="Table Grid" w:uiPriority="39"/>
-    <w:lsdException w:name="Table Theme" w:semiHidden="1" w:unhideWhenUsed="1"/>
     <w:lsdException w:name="Placeholder Text" w:semiHidden="1"/>
     <w:lsdException w:name="No Spacing" w:uiPriority="1" w:qFormat="1"/>
     <w:lsdException w:name="Light Shading" w:uiPriority="60"/>
@@ -2320,6 +2814,7 @@
     <w:lsdException w:name="Smart Hyperlink" w:semiHidden="1" w:unhideWhenUsed="1"/>
     <w:lsdException w:name="Hashtag" w:semiHidden="1" w:unhideWhenUsed="1"/>
     <w:lsdException w:name="Unresolved Mention" w:semiHidden="1" w:unhideWhenUsed="1"/>
+    <w:lsdException w:name="Smart Link" w:semiHidden="1" w:unhideWhenUsed="1"/>
   </w:latentStyles>
   <w:style w:type="paragraph" w:default="1" w:styleId="Normal">
     <w:name w:val="Normal"/>

</xml_diff>